<commit_message>
add a docx template
</commit_message>
<xml_diff>
--- a/example.docx
+++ b/example.docx
@@ -4,7 +4,7 @@
   <w:body>
     <w:p>
       <w:pPr>
-        <w:pStyle w:val="Title"/>
+        <w:pStyle w:val="a4"/>
       </w:pPr>
       <w:r>
         <w:t xml:space="preserve">Quarto</w:t>
@@ -26,7 +26,7 @@
       <w:sdtContent>
         <w:p>
           <w:pPr>
-            <w:pStyle w:val="TOCHeading"/>
+            <w:pStyle w:val="TOC"/>
           </w:pPr>
           <w:r>
             <w:t xml:space="preserve">目录</w:t>
@@ -45,7 +45,7 @@
     <w:bookmarkStart w:id="20" w:name="中文支持"/>
     <w:p>
       <w:pPr>
-        <w:pStyle w:val="Heading1"/>
+        <w:pStyle w:val="1"/>
       </w:pPr>
       <w:r>
         <w:t xml:space="preserve">中文支持</w:t>
@@ -167,7 +167,7 @@
     <w:bookmarkStart w:id="31" w:name="croos-reference"/>
     <w:p>
       <w:pPr>
-        <w:pStyle w:val="Heading1"/>
+        <w:pStyle w:val="1"/>
       </w:pPr>
       <w:r>
         <w:t xml:space="preserve">croos reference</w:t>
@@ -186,7 +186,7 @@
       <w:hyperlink w:anchor="fig-example">
         <w:r>
           <w:rPr>
-            <w:rStyle w:val="Hyperlink"/>
+            <w:rStyle w:val="ad"/>
           </w:rPr>
           <w:t xml:space="preserve">图 1</w:t>
         </w:r>
@@ -456,7 +456,7 @@
     </w:tbl>
     <w:p>
       <w:pPr>
-        <w:pStyle w:val="BodyText"/>
+        <w:pStyle w:val="a0"/>
       </w:pPr>
       <w:r>
         <w:t xml:space="preserve">引用表格</w:t>
@@ -467,7 +467,7 @@
       <w:hyperlink w:anchor="tbl-go">
         <w:r>
           <w:rPr>
-            <w:rStyle w:val="Hyperlink"/>
+            <w:rStyle w:val="ad"/>
           </w:rPr>
           <w:t xml:space="preserve">表格 1</w:t>
         </w:r>
@@ -660,7 +660,7 @@
     <w:bookmarkEnd w:id="29"/>
     <w:p>
       <w:pPr>
-        <w:pStyle w:val="BodyText"/>
+        <w:pStyle w:val="a0"/>
       </w:pPr>
       <w:r>
         <w:t xml:space="preserve">引用公式 (</w:t>
@@ -668,7 +668,7 @@
       <w:hyperlink w:anchor="eq-example">
         <w:r>
           <w:rPr>
-            <w:rStyle w:val="Hyperlink"/>
+            <w:rStyle w:val="ad"/>
           </w:rPr>
           <w:t xml:space="preserve">方程式 1</w:t>
         </w:r>
@@ -679,7 +679,7 @@
     </w:p>
     <w:p>
       <w:pPr>
-        <w:pStyle w:val="BodyText"/>
+        <w:pStyle w:val="a0"/>
       </w:pPr>
       <w:bookmarkStart w:id="30" w:name="eq-example"/>
       <m:oMathPara>
@@ -747,7 +747,7 @@
       <w:hyperlink w:anchor="ref-li_exaggerated_2022">
         <w:r>
           <w:rPr>
-            <w:rStyle w:val="Hyperlink"/>
+            <w:rStyle w:val="ad"/>
             <w:vertAlign w:val="superscript"/>
           </w:rPr>
           <w:t xml:space="preserve">1</w:t>
@@ -762,7 +762,7 @@
       <w:hyperlink w:anchor="ref-noauthor_wgcna_nodate">
         <w:r>
           <w:rPr>
-            <w:rStyle w:val="Hyperlink"/>
+            <w:rStyle w:val="ad"/>
             <w:vertAlign w:val="superscript"/>
           </w:rPr>
           <w:t xml:space="preserve">2</w:t>
@@ -779,7 +779,7 @@
     <w:bookmarkStart w:id="33" w:name="附录"/>
     <w:p>
       <w:pPr>
-        <w:pStyle w:val="Heading1"/>
+        <w:pStyle w:val="1"/>
       </w:pPr>
       <w:r>
         <w:t xml:space="preserve">附录</w:t>
@@ -820,7 +820,7 @@
       <w:hyperlink r:id="rId32">
         <w:r>
           <w:rPr>
-            <w:rStyle w:val="Hyperlink"/>
+            <w:rStyle w:val="ad"/>
           </w:rPr>
           <w:t xml:space="preserve">这里</w:t>
         </w:r>
@@ -829,11 +829,19 @@
         <w:t xml:space="preserve">下载csl文件。</w:t>
       </w:r>
     </w:p>
+    <w:p>
+      <w:pPr>
+        <w:pStyle w:val="a0"/>
+      </w:pPr>
+      <w:r>
+        <w:t xml:space="preserve">word的模板并不是普通的word，你必须从Pandoc生成该模板，然后再修改。</w:t>
+      </w:r>
+    </w:p>
     <w:bookmarkEnd w:id="33"/>
     <w:bookmarkStart w:id="39" w:name="参考文献"/>
     <w:p>
       <w:pPr>
-        <w:pStyle w:val="Heading1"/>
+        <w:pStyle w:val="1"/>
       </w:pPr>
       <w:r>
         <w:t xml:space="preserve">参考文献</w:t>
@@ -843,7 +851,7 @@
     <w:bookmarkStart w:id="35" w:name="ref-li_exaggerated_2022"/>
     <w:p>
       <w:pPr>
-        <w:pStyle w:val="Bibliography"/>
+        <w:pStyle w:val="a7"/>
       </w:pPr>
       <w:r>
         <w:t xml:space="preserve">1.</w:t>
@@ -863,7 +871,7 @@
       <w:hyperlink r:id="rId34">
         <w:r>
           <w:rPr>
-            <w:rStyle w:val="Hyperlink"/>
+            <w:rStyle w:val="ad"/>
           </w:rPr>
           <w:t xml:space="preserve">Exaggerated false positives by popular differential expression methods when analyzing human population samples</w:t>
         </w:r>
@@ -899,7 +907,7 @@
     <w:bookmarkStart w:id="37" w:name="ref-noauthor_wgcna_nodate"/>
     <w:p>
       <w:pPr>
-        <w:pStyle w:val="Bibliography"/>
+        <w:pStyle w:val="a7"/>
       </w:pPr>
       <w:r>
         <w:t xml:space="preserve">2.</w:t>
@@ -913,97 +921,97 @@
       <w:hyperlink r:id="rId36">
         <w:r>
           <w:rPr>
-            <w:rStyle w:val="Hyperlink"/>
+            <w:rStyle w:val="ad"/>
           </w:rPr>
           <w:t xml:space="preserve">WGCNA</w:t>
         </w:r>
         <w:r>
           <w:rPr>
-            <w:rStyle w:val="Hyperlink"/>
+            <w:rStyle w:val="ad"/>
           </w:rPr>
           <w:t xml:space="preserve">: an</w:t>
         </w:r>
         <w:r>
           <w:rPr>
-            <w:rStyle w:val="Hyperlink"/>
+            <w:rStyle w:val="ad"/>
           </w:rPr>
           <w:t xml:space="preserve"> </w:t>
         </w:r>
         <w:r>
           <w:rPr>
-            <w:rStyle w:val="Hyperlink"/>
+            <w:rStyle w:val="ad"/>
           </w:rPr>
           <w:t xml:space="preserve">R</w:t>
         </w:r>
         <w:r>
           <w:rPr>
-            <w:rStyle w:val="Hyperlink"/>
+            <w:rStyle w:val="ad"/>
           </w:rPr>
           <w:t xml:space="preserve"> </w:t>
         </w:r>
         <w:r>
           <w:rPr>
-            <w:rStyle w:val="Hyperlink"/>
+            <w:rStyle w:val="ad"/>
           </w:rPr>
           <w:t xml:space="preserve">package for weighted correlation network analysis</w:t>
         </w:r>
         <w:r>
           <w:rPr>
-            <w:rStyle w:val="Hyperlink"/>
+            <w:rStyle w:val="ad"/>
           </w:rPr>
           <w:t xml:space="preserve"> </w:t>
         </w:r>
         <w:r>
           <w:rPr>
-            <w:rStyle w:val="Hyperlink"/>
+            <w:rStyle w:val="ad"/>
           </w:rPr>
           <w:t xml:space="preserve"> </w:t>
         </w:r>
         <w:r>
           <w:rPr>
-            <w:rStyle w:val="Hyperlink"/>
+            <w:rStyle w:val="ad"/>
           </w:rPr>
           <w:t xml:space="preserve">BMC</w:t>
         </w:r>
         <w:r>
           <w:rPr>
-            <w:rStyle w:val="Hyperlink"/>
+            <w:rStyle w:val="ad"/>
           </w:rPr>
           <w:t xml:space="preserve"> </w:t>
         </w:r>
         <w:r>
           <w:rPr>
-            <w:rStyle w:val="Hyperlink"/>
+            <w:rStyle w:val="ad"/>
           </w:rPr>
           <w:t xml:space="preserve">Bioinformatics</w:t>
         </w:r>
         <w:r>
           <w:rPr>
-            <w:rStyle w:val="Hyperlink"/>
+            <w:rStyle w:val="ad"/>
           </w:rPr>
           <w:t xml:space="preserve"> </w:t>
         </w:r>
         <w:r>
           <w:rPr>
-            <w:rStyle w:val="Hyperlink"/>
+            <w:rStyle w:val="ad"/>
           </w:rPr>
           <w:t xml:space="preserve"> </w:t>
         </w:r>
         <w:r>
           <w:rPr>
-            <w:rStyle w:val="Hyperlink"/>
+            <w:rStyle w:val="ad"/>
           </w:rPr>
           <w:t xml:space="preserve">Full</w:t>
         </w:r>
         <w:r>
           <w:rPr>
-            <w:rStyle w:val="Hyperlink"/>
+            <w:rStyle w:val="ad"/>
           </w:rPr>
           <w:t xml:space="preserve"> </w:t>
         </w:r>
         <w:r>
           <w:rPr>
-            <w:rStyle w:val="Hyperlink"/>
+            <w:rStyle w:val="ad"/>
           </w:rPr>
           <w:t xml:space="preserve">Text</w:t>
         </w:r>
@@ -1015,7 +1023,11 @@
     <w:bookmarkEnd w:id="37"/>
     <w:bookmarkEnd w:id="38"/>
     <w:bookmarkEnd w:id="39"/>
-    <w:sectPr/>
+    <w:sectPr>
+      <w:pgSz w:h="15840" w:w="12240"/>
+      <w:pgMar w:bottom="1440" w:footer="720" w:gutter="0" w:header="720" w:left="1800" w:right="1800" w:top="1440"/>
+      <w:cols w:space="720"/>
+    </w:sectPr>
   </w:body>
 </w:document>
 </file>
@@ -1044,7 +1056,111 @@
 </file>
 
 <file path=word/numbering.xml><?xml version="1.0" encoding="utf-8"?>
-<w:numbering xmlns:w="http://schemas.openxmlformats.org/wordprocessingml/2006/main">
+<w:numbering xmlns:aink="http://schemas.microsoft.com/office/drawing/2016/ink" xmlns:am3d="http://schemas.microsoft.com/office/drawing/2017/model3d" xmlns:cx="http://schemas.microsoft.com/office/drawing/2014/chartex" xmlns:cx1="http://schemas.microsoft.com/office/drawing/2015/9/8/chartex" xmlns:cx2="http://schemas.microsoft.com/office/drawing/2015/10/21/chartex" xmlns:cx3="http://schemas.microsoft.com/office/drawing/2016/5/9/chartex" xmlns:cx4="http://schemas.microsoft.com/office/drawing/2016/5/10/chartex" xmlns:cx5="http://schemas.microsoft.com/office/drawing/2016/5/11/chartex" xmlns:cx6="http://schemas.microsoft.com/office/drawing/2016/5/12/chartex" xmlns:cx7="http://schemas.microsoft.com/office/drawing/2016/5/13/chartex" xmlns:cx8="http://schemas.microsoft.com/office/drawing/2016/5/14/chartex" xmlns:m="http://schemas.openxmlformats.org/officeDocument/2006/math" xmlns:mc="http://schemas.openxmlformats.org/markup-compatibility/2006" xmlns:o="urn:schemas-microsoft-com:office:office" xmlns:oel="http://schemas.microsoft.com/office/2019/extlst" xmlns:r="http://schemas.openxmlformats.org/officeDocument/2006/relationships" xmlns:v="urn:schemas-microsoft-com:vml" xmlns:w="http://schemas.openxmlformats.org/wordprocessingml/2006/main" xmlns:w10="urn:schemas-microsoft-com:office:word" xmlns:w14="http://schemas.microsoft.com/office/word/2010/wordml" xmlns:w15="http://schemas.microsoft.com/office/word/2012/wordml" xmlns:w16="http://schemas.microsoft.com/office/word/2018/wordml" xmlns:w16cex="http://schemas.microsoft.com/office/word/2018/wordml/cex" xmlns:w16cid="http://schemas.microsoft.com/office/word/2016/wordml/cid" xmlns:w16sdtdh="http://schemas.microsoft.com/office/word/2020/wordml/sdtdatahash" xmlns:w16se="http://schemas.microsoft.com/office/word/2015/wordml/symex" xmlns:wne="http://schemas.microsoft.com/office/word/2006/wordml" xmlns:wp="http://schemas.openxmlformats.org/drawingml/2006/wordprocessingDrawing" xmlns:wp14="http://schemas.microsoft.com/office/word/2010/wordprocessingDrawing" xmlns:wpc="http://schemas.microsoft.com/office/word/2010/wordprocessingCanvas" xmlns:wpg="http://schemas.microsoft.com/office/word/2010/wordprocessingGroup" xmlns:wpi="http://schemas.microsoft.com/office/word/2010/wordprocessingInk" xmlns:wps="http://schemas.microsoft.com/office/word/2010/wordprocessingShape" mc:Ignorable="w14 w15 w16se w16cid w16 w16cex w16sdtdh wp14">
+  <w:abstractNum w15:restartNumberingAfterBreak="0" w:abstractNumId="0">
+    <w:nsid w:val="170CD2DE"/>
+    <w:multiLevelType w:val="multilevel"/>
+    <w:tmpl w:val="523EA888"/>
+    <w:lvl w:ilvl="0">
+      <w:numFmt w:val="bullet"/>
+      <w:lvlText w:val=" "/>
+      <w:lvlJc w:val="left"/>
+      <w:pPr>
+        <w:tabs>
+          <w:tab w:pos="0" w:val="num"/>
+        </w:tabs>
+        <w:ind w:hanging="480" w:left="480"/>
+      </w:pPr>
+    </w:lvl>
+    <w:lvl w:ilvl="1">
+      <w:numFmt w:val="bullet"/>
+      <w:lvlText w:val=" "/>
+      <w:lvlJc w:val="left"/>
+      <w:pPr>
+        <w:tabs>
+          <w:tab w:pos="720" w:val="num"/>
+        </w:tabs>
+        <w:ind w:hanging="480" w:left="1200"/>
+      </w:pPr>
+    </w:lvl>
+    <w:lvl w:ilvl="2">
+      <w:numFmt w:val="bullet"/>
+      <w:lvlText w:val=" "/>
+      <w:lvlJc w:val="left"/>
+      <w:pPr>
+        <w:tabs>
+          <w:tab w:pos="1440" w:val="num"/>
+        </w:tabs>
+        <w:ind w:hanging="480" w:left="1920"/>
+      </w:pPr>
+    </w:lvl>
+    <w:lvl w:ilvl="3">
+      <w:numFmt w:val="bullet"/>
+      <w:lvlText w:val=" "/>
+      <w:lvlJc w:val="left"/>
+      <w:pPr>
+        <w:tabs>
+          <w:tab w:pos="2160" w:val="num"/>
+        </w:tabs>
+        <w:ind w:hanging="480" w:left="2640"/>
+      </w:pPr>
+    </w:lvl>
+    <w:lvl w:ilvl="4">
+      <w:numFmt w:val="bullet"/>
+      <w:lvlText w:val=" "/>
+      <w:lvlJc w:val="left"/>
+      <w:pPr>
+        <w:tabs>
+          <w:tab w:pos="2880" w:val="num"/>
+        </w:tabs>
+        <w:ind w:hanging="480" w:left="3360"/>
+      </w:pPr>
+    </w:lvl>
+    <w:lvl w:ilvl="5">
+      <w:numFmt w:val="bullet"/>
+      <w:lvlText w:val=" "/>
+      <w:lvlJc w:val="left"/>
+      <w:pPr>
+        <w:tabs>
+          <w:tab w:pos="3600" w:val="num"/>
+        </w:tabs>
+        <w:ind w:hanging="480" w:left="4080"/>
+      </w:pPr>
+    </w:lvl>
+    <w:lvl w:ilvl="6">
+      <w:numFmt w:val="bullet"/>
+      <w:lvlText w:val=" "/>
+      <w:lvlJc w:val="left"/>
+      <w:pPr>
+        <w:tabs>
+          <w:tab w:pos="4320" w:val="num"/>
+        </w:tabs>
+        <w:ind w:hanging="480" w:left="4800"/>
+      </w:pPr>
+    </w:lvl>
+    <w:lvl w:ilvl="7">
+      <w:numFmt w:val="bullet"/>
+      <w:lvlText w:val=" "/>
+      <w:lvlJc w:val="left"/>
+      <w:pPr>
+        <w:tabs>
+          <w:tab w:pos="5040" w:val="num"/>
+        </w:tabs>
+        <w:ind w:hanging="480" w:left="5520"/>
+      </w:pPr>
+    </w:lvl>
+    <w:lvl w:ilvl="8">
+      <w:numFmt w:val="bullet"/>
+      <w:lvlText w:val=" "/>
+      <w:lvlJc w:val="left"/>
+      <w:pPr>
+        <w:tabs>
+          <w:tab w:pos="5760" w:val="num"/>
+        </w:tabs>
+        <w:ind w:hanging="480" w:left="6240"/>
+      </w:pPr>
+    </w:lvl>
+  </w:abstractNum>
   <w:abstractNum w:abstractNumId="990">
     <w:nsid w:val="A990"/>
     <w:multiLevelType w:val="multilevel"/>
@@ -1121,6 +1237,9 @@
       </w:pPr>
     </w:lvl>
   </w:abstractNum>
+  <w:num w16cid:durableId="835413897" w:numId="1">
+    <w:abstractNumId w:val="0"/>
+  </w:num>
   <w:num w:numId="1000">
     <w:abstractNumId w:val="990"/>
   </w:num>
@@ -1128,11 +1247,11 @@
 </file>
 
 <file path=word/styles.xml><?xml version="1.0" encoding="utf-8"?>
-<w:styles xmlns:r="http://schemas.openxmlformats.org/officeDocument/2006/relationships" xmlns:w="http://schemas.openxmlformats.org/wordprocessingml/2006/main">
+<w:styles xmlns:mc="http://schemas.openxmlformats.org/markup-compatibility/2006" xmlns:r="http://schemas.openxmlformats.org/officeDocument/2006/relationships" xmlns:w="http://schemas.openxmlformats.org/wordprocessingml/2006/main" xmlns:w14="http://schemas.microsoft.com/office/word/2010/wordml" xmlns:w15="http://schemas.microsoft.com/office/word/2012/wordml" xmlns:w16="http://schemas.microsoft.com/office/word/2018/wordml" xmlns:w16cex="http://schemas.microsoft.com/office/word/2018/wordml/cex" xmlns:w16cid="http://schemas.microsoft.com/office/word/2016/wordml/cid" xmlns:w16sdtdh="http://schemas.microsoft.com/office/word/2020/wordml/sdtdatahash" xmlns:w16se="http://schemas.microsoft.com/office/word/2015/wordml/symex" mc:Ignorable="w14 w15 w16se w16cid w16 w16cex w16sdtdh">
   <w:docDefaults>
     <w:rPrDefault>
       <w:rPr>
-        <w:rFonts w:asciiTheme="minorHAnsi" w:cstheme="minorBidi" w:eastAsiaTheme="minorHAnsi" w:hAnsiTheme="minorHAnsi"/>
+        <w:rFonts w:asciiTheme="minorHAnsi" w:cstheme="minorBidi" w:eastAsiaTheme="minorEastAsia" w:hAnsiTheme="minorHAnsi"/>
         <w:sz w:val="24"/>
         <w:szCs w:val="24"/>
         <w:lang w:bidi="ar-SA" w:eastAsia="zh-Hans" w:val="en-US"/>
@@ -1144,39 +1263,497 @@
       </w:pPr>
     </w:pPrDefault>
   </w:docDefaults>
-  <w:latentStyles w:count="276" w:defLockedState="0" w:defQFormat="0" w:defSemiHidden="0" w:defUIPriority="0" w:defUnhideWhenUsed="0"/>
-  <w:style w:default="1" w:styleId="Normal" w:type="paragraph">
+  <w:latentStyles w:count="376" w:defLockedState="0" w:defQFormat="0" w:defSemiHidden="0" w:defUIPriority="0" w:defUnhideWhenUsed="0">
+    <w:lsdException w:name="Normal Table" w:semiHidden="1" w:unhideWhenUsed="1"/>
+    <w:lsdException w:name="Table Simple 1" w:semiHidden="1" w:unhideWhenUsed="1"/>
+    <w:lsdException w:name="Table Simple 2" w:semiHidden="1" w:unhideWhenUsed="1"/>
+    <w:lsdException w:name="Table Simple 3" w:semiHidden="1" w:unhideWhenUsed="1"/>
+    <w:lsdException w:name="Table Classic 1" w:semiHidden="1" w:unhideWhenUsed="1"/>
+    <w:lsdException w:name="Table Classic 2" w:semiHidden="1" w:unhideWhenUsed="1"/>
+    <w:lsdException w:name="Table Classic 3" w:semiHidden="1" w:unhideWhenUsed="1"/>
+    <w:lsdException w:name="Table Classic 4" w:semiHidden="1" w:unhideWhenUsed="1"/>
+    <w:lsdException w:name="Table Colorful 1" w:semiHidden="1" w:unhideWhenUsed="1"/>
+    <w:lsdException w:name="Table Colorful 2" w:semiHidden="1" w:unhideWhenUsed="1"/>
+    <w:lsdException w:name="Table Colorful 3" w:semiHidden="1" w:unhideWhenUsed="1"/>
+    <w:lsdException w:name="Table Columns 1" w:semiHidden="1" w:unhideWhenUsed="1"/>
+    <w:lsdException w:name="Table Columns 2" w:semiHidden="1" w:unhideWhenUsed="1"/>
+    <w:lsdException w:name="Table Columns 3" w:semiHidden="1" w:unhideWhenUsed="1"/>
+    <w:lsdException w:name="Table Columns 4" w:semiHidden="1" w:unhideWhenUsed="1"/>
+    <w:lsdException w:name="Table Columns 5" w:semiHidden="1" w:unhideWhenUsed="1"/>
+    <w:lsdException w:name="Table Grid 1" w:semiHidden="1" w:unhideWhenUsed="1"/>
+    <w:lsdException w:name="Table Grid 2" w:semiHidden="1" w:unhideWhenUsed="1"/>
+    <w:lsdException w:name="Table Grid 3" w:semiHidden="1" w:unhideWhenUsed="1"/>
+    <w:lsdException w:name="Table Grid 4" w:semiHidden="1" w:unhideWhenUsed="1"/>
+    <w:lsdException w:name="Table Grid 5" w:semiHidden="1" w:unhideWhenUsed="1"/>
+    <w:lsdException w:name="Table Grid 6" w:semiHidden="1" w:unhideWhenUsed="1"/>
+    <w:lsdException w:name="Table Grid 7" w:semiHidden="1" w:unhideWhenUsed="1"/>
+    <w:lsdException w:name="Table Grid 8" w:semiHidden="1" w:unhideWhenUsed="1"/>
+    <w:lsdException w:name="Table List 1" w:semiHidden="1" w:unhideWhenUsed="1"/>
+    <w:lsdException w:name="Table List 2" w:semiHidden="1" w:unhideWhenUsed="1"/>
+    <w:lsdException w:name="Table List 3" w:semiHidden="1" w:unhideWhenUsed="1"/>
+    <w:lsdException w:name="Table List 4" w:semiHidden="1" w:unhideWhenUsed="1"/>
+    <w:lsdException w:name="Table List 5" w:semiHidden="1" w:unhideWhenUsed="1"/>
+    <w:lsdException w:name="Table List 6" w:semiHidden="1" w:unhideWhenUsed="1"/>
+    <w:lsdException w:name="Table List 7" w:semiHidden="1" w:unhideWhenUsed="1"/>
+    <w:lsdException w:name="Table List 8" w:semiHidden="1" w:unhideWhenUsed="1"/>
+    <w:lsdException w:name="Table 3D effects 1" w:semiHidden="1" w:unhideWhenUsed="1"/>
+    <w:lsdException w:name="Table 3D effects 2" w:semiHidden="1" w:unhideWhenUsed="1"/>
+    <w:lsdException w:name="Table 3D effects 3" w:semiHidden="1" w:unhideWhenUsed="1"/>
+    <w:lsdException w:name="Table Contemporary" w:semiHidden="1" w:unhideWhenUsed="1"/>
+    <w:lsdException w:name="Table Elegant" w:semiHidden="1" w:unhideWhenUsed="1"/>
+    <w:lsdException w:name="Table Professional" w:semiHidden="1" w:unhideWhenUsed="1"/>
+    <w:lsdException w:name="Table Subtle 1" w:semiHidden="1" w:unhideWhenUsed="1"/>
+    <w:lsdException w:name="Table Subtle 2" w:semiHidden="1" w:unhideWhenUsed="1"/>
+    <w:lsdException w:name="Table Web 1" w:semiHidden="1" w:unhideWhenUsed="1"/>
+    <w:lsdException w:name="Table Web 2" w:semiHidden="1" w:unhideWhenUsed="1"/>
+    <w:lsdException w:name="Table Web 3" w:semiHidden="1" w:unhideWhenUsed="1"/>
+    <w:lsdException w:name="Table Theme" w:semiHidden="1" w:unhideWhenUsed="1"/>
+    <w:lsdException w:name="Light Shading"/>
+    <w:lsdException w:name="Light List"/>
+    <w:lsdException w:name="Light Grid"/>
+    <w:lsdException w:name="Medium Shading 1"/>
+    <w:lsdException w:name="Medium Shading 2"/>
+    <w:lsdException w:name="Medium List 1"/>
+    <w:lsdException w:name="Medium List 2"/>
+    <w:lsdException w:name="Medium Grid 1"/>
+    <w:lsdException w:name="Medium Grid 2"/>
+    <w:lsdException w:name="Medium Grid 3"/>
+    <w:lsdException w:name="Dark List"/>
+    <w:lsdException w:name="Colorful Shading"/>
+    <w:lsdException w:name="Colorful List"/>
+    <w:lsdException w:name="Colorful Grid"/>
+    <w:lsdException w:name="Light Shading Accent 1"/>
+    <w:lsdException w:name="Light List Accent 1"/>
+    <w:lsdException w:name="Light Grid Accent 1"/>
+    <w:lsdException w:name="Medium Shading 1 Accent 1"/>
+    <w:lsdException w:name="Medium Shading 2 Accent 1"/>
+    <w:lsdException w:name="Medium List 1 Accent 1"/>
+    <w:lsdException w:name="Medium List 2 Accent 1"/>
+    <w:lsdException w:name="Medium Grid 1 Accent 1"/>
+    <w:lsdException w:name="Medium Grid 2 Accent 1"/>
+    <w:lsdException w:name="Medium Grid 3 Accent 1"/>
+    <w:lsdException w:name="Dark List Accent 1"/>
+    <w:lsdException w:name="Colorful Shading Accent 1"/>
+    <w:lsdException w:name="Colorful List Accent 1"/>
+    <w:lsdException w:name="Colorful Grid Accent 1"/>
+    <w:lsdException w:name="Light Shading Accent 2"/>
+    <w:lsdException w:name="Light List Accent 2"/>
+    <w:lsdException w:name="Light Grid Accent 2"/>
+    <w:lsdException w:name="Medium Shading 1 Accent 2"/>
+    <w:lsdException w:name="Medium Shading 2 Accent 2"/>
+    <w:lsdException w:name="Medium List 1 Accent 2"/>
+    <w:lsdException w:name="Medium List 2 Accent 2"/>
+    <w:lsdException w:name="Medium Grid 1 Accent 2"/>
+    <w:lsdException w:name="Medium Grid 2 Accent 2"/>
+    <w:lsdException w:name="Medium Grid 3 Accent 2"/>
+    <w:lsdException w:name="Dark List Accent 2"/>
+    <w:lsdException w:name="Colorful Shading Accent 2"/>
+    <w:lsdException w:name="Colorful List Accent 2"/>
+    <w:lsdException w:name="Colorful Grid Accent 2"/>
+    <w:lsdException w:name="Light Shading Accent 3"/>
+    <w:lsdException w:name="Light List Accent 3"/>
+    <w:lsdException w:name="Light Grid Accent 3"/>
+    <w:lsdException w:name="Medium Shading 1 Accent 3"/>
+    <w:lsdException w:name="Medium Shading 2 Accent 3"/>
+    <w:lsdException w:name="Medium List 1 Accent 3"/>
+    <w:lsdException w:name="Medium List 2 Accent 3"/>
+    <w:lsdException w:name="Medium Grid 1 Accent 3"/>
+    <w:lsdException w:name="Medium Grid 2 Accent 3"/>
+    <w:lsdException w:name="Medium Grid 3 Accent 3"/>
+    <w:lsdException w:name="Dark List Accent 3"/>
+    <w:lsdException w:name="Colorful Shading Accent 3"/>
+    <w:lsdException w:name="Colorful List Accent 3"/>
+    <w:lsdException w:name="Colorful Grid Accent 3"/>
+    <w:lsdException w:name="Light Shading Accent 4"/>
+    <w:lsdException w:name="Light List Accent 4"/>
+    <w:lsdException w:name="Light Grid Accent 4"/>
+    <w:lsdException w:name="Medium Shading 1 Accent 4"/>
+    <w:lsdException w:name="Medium Shading 2 Accent 4"/>
+    <w:lsdException w:name="Medium List 1 Accent 4"/>
+    <w:lsdException w:name="Medium List 2 Accent 4"/>
+    <w:lsdException w:name="Medium Grid 1 Accent 4"/>
+    <w:lsdException w:name="Medium Grid 2 Accent 4"/>
+    <w:lsdException w:name="Medium Grid 3 Accent 4"/>
+    <w:lsdException w:name="Dark List Accent 4"/>
+    <w:lsdException w:name="Colorful Shading Accent 4"/>
+    <w:lsdException w:name="Colorful List Accent 4"/>
+    <w:lsdException w:name="Colorful Grid Accent 4"/>
+    <w:lsdException w:name="Light Shading Accent 5"/>
+    <w:lsdException w:name="Light List Accent 5"/>
+    <w:lsdException w:name="Light Grid Accent 5"/>
+    <w:lsdException w:name="Medium Shading 1 Accent 5"/>
+    <w:lsdException w:name="Medium Shading 2 Accent 5"/>
+    <w:lsdException w:name="Medium List 1 Accent 5"/>
+    <w:lsdException w:name="Medium List 2 Accent 5"/>
+    <w:lsdException w:name="Medium Grid 1 Accent 5"/>
+    <w:lsdException w:name="Medium Grid 2 Accent 5"/>
+    <w:lsdException w:name="Medium Grid 3 Accent 5"/>
+    <w:lsdException w:name="Dark List Accent 5"/>
+    <w:lsdException w:name="Colorful Shading Accent 5"/>
+    <w:lsdException w:name="Colorful List Accent 5"/>
+    <w:lsdException w:name="Colorful Grid Accent 5"/>
+    <w:lsdException w:name="Light Shading Accent 6"/>
+    <w:lsdException w:name="Light List Accent 6"/>
+    <w:lsdException w:name="Light Grid Accent 6"/>
+    <w:lsdException w:name="Medium Shading 1 Accent 6"/>
+    <w:lsdException w:name="Medium Shading 2 Accent 6"/>
+    <w:lsdException w:name="Medium List 1 Accent 6"/>
+    <w:lsdException w:name="Medium List 2 Accent 6"/>
+    <w:lsdException w:name="Medium Grid 1 Accent 6"/>
+    <w:lsdException w:name="Medium Grid 2 Accent 6"/>
+    <w:lsdException w:name="Medium Grid 3 Accent 6"/>
+    <w:lsdException w:name="Dark List Accent 6"/>
+    <w:lsdException w:name="Colorful Shading Accent 6"/>
+    <w:lsdException w:name="Colorful List Accent 6"/>
+    <w:lsdException w:name="Colorful Grid Accent 6"/>
+    <w:lsdException w:name="Grid Table 4" w:uiPriority="49"/>
+    <w:lsdException w:name="Grid Table 5 Dark" w:uiPriority="50"/>
+    <w:lsdException w:name="Grid Table 6 Colorful" w:uiPriority="51"/>
+    <w:lsdException w:name="Grid Table 7 Colorful" w:uiPriority="52"/>
+    <w:lsdException w:name="Grid Table 1 Light Accent 1" w:uiPriority="46"/>
+    <w:lsdException w:name="Grid Table 2 Accent 1" w:uiPriority="47"/>
+    <w:lsdException w:name="Grid Table 3 Accent 1" w:uiPriority="48"/>
+    <w:lsdException w:name="Grid Table 4 Accent 1" w:uiPriority="49"/>
+    <w:lsdException w:name="Grid Table 5 Dark Accent 1" w:uiPriority="50"/>
+    <w:lsdException w:name="Grid Table 6 Colorful Accent 1" w:uiPriority="51"/>
+    <w:lsdException w:name="Grid Table 7 Colorful Accent 1" w:uiPriority="52"/>
+    <w:lsdException w:name="Grid Table 1 Light Accent 2" w:uiPriority="46"/>
+    <w:lsdException w:name="Grid Table 2 Accent 2" w:uiPriority="47"/>
+    <w:lsdException w:name="Grid Table 3 Accent 2" w:uiPriority="48"/>
+    <w:lsdException w:name="Grid Table 4 Accent 2" w:uiPriority="49"/>
+    <w:lsdException w:name="Grid Table 5 Dark Accent 2" w:uiPriority="50"/>
+    <w:lsdException w:name="Grid Table 6 Colorful Accent 2" w:uiPriority="51"/>
+    <w:lsdException w:name="Grid Table 7 Colorful Accent 2" w:uiPriority="52"/>
+    <w:lsdException w:name="Grid Table 1 Light Accent 3" w:uiPriority="46"/>
+    <w:lsdException w:name="Grid Table 2 Accent 3" w:uiPriority="47"/>
+    <w:lsdException w:name="Grid Table 3 Accent 3" w:uiPriority="48"/>
+    <w:lsdException w:name="Grid Table 4 Accent 3" w:uiPriority="49"/>
+    <w:lsdException w:name="Grid Table 5 Dark Accent 3" w:uiPriority="50"/>
+    <w:lsdException w:name="Grid Table 6 Colorful Accent 3" w:uiPriority="51"/>
+    <w:lsdException w:name="Grid Table 7 Colorful Accent 3" w:uiPriority="52"/>
+    <w:lsdException w:name="Grid Table 1 Light Accent 4" w:uiPriority="46"/>
+    <w:lsdException w:name="Grid Table 2 Accent 4" w:uiPriority="47"/>
+    <w:lsdException w:name="Grid Table 3 Accent 4" w:uiPriority="48"/>
+    <w:lsdException w:name="Grid Table 4 Accent 4" w:uiPriority="49"/>
+    <w:lsdException w:name="Grid Table 5 Dark Accent 4" w:uiPriority="50"/>
+    <w:lsdException w:name="Grid Table 6 Colorful Accent 4" w:uiPriority="51"/>
+    <w:lsdException w:name="Grid Table 7 Colorful Accent 4" w:uiPriority="52"/>
+    <w:lsdException w:name="Grid Table 1 Light Accent 5" w:uiPriority="46"/>
+    <w:lsdException w:name="Grid Table 2 Accent 5" w:uiPriority="47"/>
+    <w:lsdException w:name="Grid Table 3 Accent 5" w:uiPriority="48"/>
+    <w:lsdException w:name="Grid Table 4 Accent 5" w:uiPriority="49"/>
+    <w:lsdException w:name="Grid Table 5 Dark Accent 5" w:uiPriority="50"/>
+    <w:lsdException w:name="Grid Table 6 Colorful Accent 5" w:uiPriority="51"/>
+    <w:lsdException w:name="Grid Table 7 Colorful Accent 5" w:uiPriority="52"/>
+    <w:lsdException w:name="Grid Table 1 Light Accent 6" w:uiPriority="46"/>
+    <w:lsdException w:name="Grid Table 2 Accent 6" w:uiPriority="47"/>
+    <w:lsdException w:name="Grid Table 3 Accent 6" w:uiPriority="48"/>
+    <w:lsdException w:name="Grid Table 4 Accent 6" w:uiPriority="49"/>
+    <w:lsdException w:name="Grid Table 5 Dark Accent 6" w:uiPriority="50"/>
+    <w:lsdException w:name="Grid Table 6 Colorful Accent 6" w:uiPriority="51"/>
+    <w:lsdException w:name="Grid Table 7 Colorful Accent 6" w:uiPriority="52"/>
+    <w:lsdException w:name="List Table 1 Light" w:uiPriority="46"/>
+    <w:lsdException w:name="List Table 2" w:uiPriority="47"/>
+    <w:lsdException w:name="List Table 3" w:uiPriority="48"/>
+    <w:lsdException w:name="List Table 4" w:uiPriority="49"/>
+    <w:lsdException w:name="List Table 5 Dark" w:uiPriority="50"/>
+    <w:lsdException w:name="List Table 6 Colorful" w:uiPriority="51"/>
+    <w:lsdException w:name="List Table 7 Colorful" w:uiPriority="52"/>
+    <w:lsdException w:name="List Table 1 Light Accent 1" w:uiPriority="46"/>
+    <w:lsdException w:name="List Table 2 Accent 1" w:uiPriority="47"/>
+    <w:lsdException w:name="List Table 3 Accent 1" w:uiPriority="48"/>
+    <w:lsdException w:name="List Table 4 Accent 1" w:uiPriority="49"/>
+    <w:lsdException w:name="List Table 5 Dark Accent 1" w:uiPriority="50"/>
+    <w:lsdException w:name="List Table 6 Colorful Accent 1" w:uiPriority="51"/>
+    <w:lsdException w:name="List Table 7 Colorful Accent 1" w:uiPriority="52"/>
+    <w:lsdException w:name="List Table 1 Light Accent 2" w:uiPriority="46"/>
+    <w:lsdException w:name="List Table 2 Accent 2" w:uiPriority="47"/>
+    <w:lsdException w:name="List Table 3 Accent 2" w:uiPriority="48"/>
+    <w:lsdException w:name="List Table 4 Accent 2" w:uiPriority="49"/>
+    <w:lsdException w:name="List Table 5 Dark Accent 2" w:uiPriority="50"/>
+    <w:lsdException w:name="List Table 6 Colorful Accent 2" w:uiPriority="51"/>
+    <w:lsdException w:name="List Table 7 Colorful Accent 2" w:uiPriority="52"/>
+    <w:lsdException w:name="List Table 1 Light Accent 3" w:uiPriority="46"/>
+    <w:lsdException w:name="List Table 2 Accent 3" w:uiPriority="47"/>
+    <w:lsdException w:name="List Table 3 Accent 3" w:uiPriority="48"/>
+    <w:lsdException w:name="List Table 4 Accent 3" w:uiPriority="49"/>
+    <w:lsdException w:name="List Table 5 Dark Accent 3" w:uiPriority="50"/>
+    <w:lsdException w:name="List Table 6 Colorful Accent 3" w:uiPriority="51"/>
+    <w:lsdException w:name="List Table 7 Colorful Accent 3" w:uiPriority="52"/>
+    <w:lsdException w:name="List Table 1 Light Accent 4" w:uiPriority="46"/>
+    <w:lsdException w:name="List Table 2 Accent 4" w:uiPriority="47"/>
+    <w:lsdException w:name="List Table 3 Accent 4" w:uiPriority="48"/>
+    <w:lsdException w:name="List Table 4 Accent 4" w:uiPriority="49"/>
+    <w:lsdException w:name="List Table 5 Dark Accent 4" w:uiPriority="50"/>
+    <w:lsdException w:name="List Table 6 Colorful Accent 4" w:uiPriority="51"/>
+    <w:lsdException w:name="List Table 7 Colorful Accent 4" w:uiPriority="52"/>
+    <w:lsdException w:name="List Table 1 Light Accent 5" w:uiPriority="46"/>
+    <w:lsdException w:name="List Table 2 Accent 5" w:uiPriority="47"/>
+    <w:lsdException w:name="List Table 3 Accent 5" w:uiPriority="48"/>
+    <w:lsdException w:name="List Table 4 Accent 5" w:uiPriority="49"/>
+    <w:lsdException w:name="List Table 5 Dark Accent 5" w:uiPriority="50"/>
+    <w:lsdException w:name="List Table 6 Colorful Accent 5" w:uiPriority="51"/>
+    <w:lsdException w:name="List Table 7 Colorful Accent 5" w:uiPriority="52"/>
+    <w:lsdException w:name="List Table 1 Light Accent 6" w:uiPriority="46"/>
+    <w:lsdException w:name="List Table 2 Accent 6" w:uiPriority="47"/>
+    <w:lsdException w:name="List Table 3 Accent 6" w:uiPriority="48"/>
+    <w:lsdException w:name="List Table 4 Accent 6" w:uiPriority="49"/>
+    <w:lsdException w:name="List Table 5 Dark Accent 6" w:uiPriority="50"/>
+    <w:lsdException w:name="List Table 6 Colorful Accent 6" w:uiPriority="51"/>
+    <w:lsdException w:name="List Table 7 Colorful Accent 6" w:uiPriority="52"/>
+    <w:lsdException w:name="Mention" w:semiHidden="1" w:uiPriority="99" w:unhideWhenUsed="1"/>
+    <w:lsdException w:name="Smart Hyperlink" w:semiHidden="1" w:uiPriority="99" w:unhideWhenUsed="1"/>
+    <w:lsdException w:name="Hashtag" w:semiHidden="1" w:uiPriority="99" w:unhideWhenUsed="1"/>
+    <w:lsdException w:name="Unresolved Mention" w:semiHidden="1" w:uiPriority="99" w:unhideWhenUsed="1"/>
+    <w:lsdException w:name="Smart Link" w:semiHidden="1" w:uiPriority="99" w:unhideWhenUsed="1"/>
+  </w:latentStyles>
+  <w:style w:default="1" w:styleId="a" w:type="paragraph">
     <w:name w:val="Normal"/>
     <w:qFormat/>
   </w:style>
-  <w:style w:styleId="BodyText" w:type="paragraph">
+  <w:style w:styleId="1" w:type="paragraph">
+    <w:name w:val="heading 1"/>
+    <w:basedOn w:val="a"/>
+    <w:next w:val="a0"/>
+    <w:uiPriority w:val="9"/>
+    <w:qFormat/>
+    <w:rsid w:val="00A32A92"/>
+    <w:pPr>
+      <w:keepNext/>
+      <w:keepLines/>
+      <w:spacing w:after="0" w:before="480"/>
+      <w:outlineLvl w:val="0"/>
+    </w:pPr>
+    <w:rPr>
+      <w:rFonts w:ascii="Times New Roman" w:cstheme="majorBidi" w:eastAsiaTheme="majorEastAsia" w:hAnsi="Times New Roman"/>
+      <w:b/>
+      <w:bCs/>
+      <w:color w:themeColor="accent1" w:val="4F81BD"/>
+      <w:sz w:val="32"/>
+      <w:szCs w:val="32"/>
+    </w:rPr>
+  </w:style>
+  <w:style w:styleId="2" w:type="paragraph">
+    <w:name w:val="heading 2"/>
+    <w:basedOn w:val="a"/>
+    <w:next w:val="a0"/>
+    <w:uiPriority w:val="9"/>
+    <w:unhideWhenUsed/>
+    <w:qFormat/>
+    <w:rsid w:val="00A32A92"/>
+    <w:pPr>
+      <w:keepNext/>
+      <w:keepLines/>
+      <w:spacing w:after="0" w:before="200"/>
+      <w:outlineLvl w:val="1"/>
+    </w:pPr>
+    <w:rPr>
+      <w:rFonts w:ascii="Times New Roman" w:cstheme="majorBidi" w:eastAsiaTheme="majorEastAsia" w:hAnsi="Times New Roman"/>
+      <w:b/>
+      <w:bCs/>
+      <w:color w:themeColor="accent1" w:val="4F81BD"/>
+      <w:sz w:val="28"/>
+      <w:szCs w:val="28"/>
+    </w:rPr>
+  </w:style>
+  <w:style w:styleId="3" w:type="paragraph">
+    <w:name w:val="heading 3"/>
+    <w:basedOn w:val="a"/>
+    <w:next w:val="a0"/>
+    <w:uiPriority w:val="9"/>
+    <w:unhideWhenUsed/>
+    <w:qFormat/>
+    <w:rsid w:val="00A32A92"/>
+    <w:pPr>
+      <w:keepNext/>
+      <w:keepLines/>
+      <w:spacing w:after="0" w:before="200"/>
+      <w:outlineLvl w:val="2"/>
+    </w:pPr>
+    <w:rPr>
+      <w:rFonts w:ascii="Times New Roman" w:cstheme="majorBidi" w:eastAsiaTheme="majorEastAsia" w:hAnsi="Times New Roman"/>
+      <w:b/>
+      <w:bCs/>
+      <w:color w:themeColor="accent1" w:val="4F81BD"/>
+    </w:rPr>
+  </w:style>
+  <w:style w:styleId="4" w:type="paragraph">
+    <w:name w:val="heading 4"/>
+    <w:basedOn w:val="a"/>
+    <w:next w:val="a0"/>
+    <w:uiPriority w:val="9"/>
+    <w:unhideWhenUsed/>
+    <w:qFormat/>
+    <w:rsid w:val="00A32A92"/>
+    <w:pPr>
+      <w:keepNext/>
+      <w:keepLines/>
+      <w:spacing w:after="0" w:before="200"/>
+      <w:outlineLvl w:val="3"/>
+    </w:pPr>
+    <w:rPr>
+      <w:rFonts w:ascii="Times New Roman" w:cstheme="majorBidi" w:eastAsiaTheme="majorEastAsia" w:hAnsi="Times New Roman"/>
+      <w:bCs/>
+      <w:i/>
+      <w:color w:themeColor="accent1" w:val="4F81BD"/>
+    </w:rPr>
+  </w:style>
+  <w:style w:styleId="5" w:type="paragraph">
+    <w:name w:val="heading 5"/>
+    <w:basedOn w:val="a"/>
+    <w:next w:val="a0"/>
+    <w:uiPriority w:val="9"/>
+    <w:unhideWhenUsed/>
+    <w:qFormat/>
+    <w:rsid w:val="00A32A92"/>
+    <w:pPr>
+      <w:keepNext/>
+      <w:keepLines/>
+      <w:spacing w:after="0" w:before="200"/>
+      <w:outlineLvl w:val="4"/>
+    </w:pPr>
+    <w:rPr>
+      <w:rFonts w:ascii="Times New Roman" w:cstheme="majorBidi" w:eastAsiaTheme="majorEastAsia" w:hAnsi="Times New Roman"/>
+      <w:iCs/>
+      <w:color w:themeColor="accent1" w:val="4F81BD"/>
+    </w:rPr>
+  </w:style>
+  <w:style w:styleId="6" w:type="paragraph">
+    <w:name w:val="heading 6"/>
+    <w:basedOn w:val="a"/>
+    <w:next w:val="a0"/>
+    <w:uiPriority w:val="9"/>
+    <w:unhideWhenUsed/>
+    <w:qFormat/>
+    <w:rsid w:val="00A32A92"/>
+    <w:pPr>
+      <w:keepNext/>
+      <w:keepLines/>
+      <w:spacing w:after="0" w:before="200"/>
+      <w:outlineLvl w:val="5"/>
+    </w:pPr>
+    <w:rPr>
+      <w:rFonts w:ascii="Times New Roman" w:cstheme="majorBidi" w:eastAsiaTheme="majorEastAsia" w:hAnsi="Times New Roman"/>
+      <w:color w:themeColor="accent1" w:val="4F81BD"/>
+    </w:rPr>
+  </w:style>
+  <w:style w:styleId="7" w:type="paragraph">
+    <w:name w:val="heading 7"/>
+    <w:basedOn w:val="a"/>
+    <w:next w:val="a0"/>
+    <w:uiPriority w:val="9"/>
+    <w:unhideWhenUsed/>
+    <w:qFormat/>
+    <w:rsid w:val="00A32A92"/>
+    <w:pPr>
+      <w:keepNext/>
+      <w:keepLines/>
+      <w:spacing w:after="0" w:before="200"/>
+      <w:outlineLvl w:val="6"/>
+    </w:pPr>
+    <w:rPr>
+      <w:rFonts w:ascii="Times New Roman" w:cstheme="majorBidi" w:eastAsiaTheme="majorEastAsia" w:hAnsi="Times New Roman"/>
+      <w:color w:themeColor="accent1" w:val="4F81BD"/>
+    </w:rPr>
+  </w:style>
+  <w:style w:styleId="8" w:type="paragraph">
+    <w:name w:val="heading 8"/>
+    <w:basedOn w:val="a"/>
+    <w:next w:val="a0"/>
+    <w:uiPriority w:val="9"/>
+    <w:unhideWhenUsed/>
+    <w:qFormat/>
+    <w:rsid w:val="00A32A92"/>
+    <w:pPr>
+      <w:keepNext/>
+      <w:keepLines/>
+      <w:spacing w:after="0" w:before="200"/>
+      <w:outlineLvl w:val="7"/>
+    </w:pPr>
+    <w:rPr>
+      <w:rFonts w:ascii="Times New Roman" w:cstheme="majorBidi" w:eastAsiaTheme="majorEastAsia" w:hAnsi="Times New Roman"/>
+      <w:color w:themeColor="accent1" w:val="4F81BD"/>
+    </w:rPr>
+  </w:style>
+  <w:style w:styleId="9" w:type="paragraph">
+    <w:name w:val="heading 9"/>
+    <w:basedOn w:val="a"/>
+    <w:next w:val="a0"/>
+    <w:uiPriority w:val="9"/>
+    <w:unhideWhenUsed/>
+    <w:qFormat/>
+    <w:rsid w:val="00A32A92"/>
+    <w:pPr>
+      <w:keepNext/>
+      <w:keepLines/>
+      <w:spacing w:after="0" w:before="200"/>
+      <w:outlineLvl w:val="8"/>
+    </w:pPr>
+    <w:rPr>
+      <w:rFonts w:ascii="Times New Roman" w:cstheme="majorBidi" w:eastAsiaTheme="majorEastAsia" w:hAnsi="Times New Roman"/>
+      <w:color w:themeColor="accent1" w:val="4F81BD"/>
+    </w:rPr>
+  </w:style>
+  <w:style w:default="1" w:styleId="a1" w:type="character">
+    <w:name w:val="Default Paragraph Font"/>
+    <w:uiPriority w:val="1"/>
+    <w:semiHidden/>
+    <w:unhideWhenUsed/>
+  </w:style>
+  <w:style w:default="1" w:styleId="a2" w:type="table">
+    <w:name w:val="Normal Table"/>
+    <w:uiPriority w:val="99"/>
+    <w:semiHidden/>
+    <w:unhideWhenUsed/>
+    <w:tblPr>
+      <w:tblInd w:type="dxa" w:w="0"/>
+      <w:tblCellMar>
+        <w:top w:type="dxa" w:w="0"/>
+        <w:left w:type="dxa" w:w="108"/>
+        <w:bottom w:type="dxa" w:w="0"/>
+        <w:right w:type="dxa" w:w="108"/>
+      </w:tblCellMar>
+    </w:tblPr>
+  </w:style>
+  <w:style w:default="1" w:styleId="a3" w:type="numbering">
+    <w:name w:val="No List"/>
+    <w:uiPriority w:val="99"/>
+    <w:semiHidden/>
+    <w:unhideWhenUsed/>
+  </w:style>
+  <w:style w:styleId="a0" w:type="paragraph">
     <w:name w:val="Body Text"/>
-    <w:basedOn w:val="Normal"/>
-    <w:link w:val="BodyTextChar"/>
+    <w:basedOn w:val="a"/>
+    <w:qFormat/>
+    <w:rsid w:val="00A32A92"/>
     <w:pPr>
       <w:spacing w:after="180" w:before="180"/>
     </w:pPr>
-    <w:qFormat/>
+    <w:rPr>
+      <w:rFonts w:ascii="Times New Roman" w:hAnsi="Times New Roman"/>
+    </w:rPr>
   </w:style>
   <w:style w:customStyle="1" w:styleId="FirstParagraph" w:type="paragraph">
     <w:name w:val="First Paragraph"/>
-    <w:basedOn w:val="BodyText"/>
-    <w:next w:val="BodyText"/>
+    <w:basedOn w:val="a0"/>
+    <w:next w:val="a0"/>
     <w:qFormat/>
+    <w:rsid w:val="00A32A92"/>
   </w:style>
   <w:style w:customStyle="1" w:styleId="Compact" w:type="paragraph">
     <w:name w:val="Compact"/>
-    <w:basedOn w:val="BodyText"/>
+    <w:basedOn w:val="a0"/>
     <w:qFormat/>
     <w:pPr>
       <w:spacing w:after="36" w:before="36"/>
     </w:pPr>
   </w:style>
-  <w:style w:styleId="Title" w:type="paragraph">
+  <w:style w:styleId="a4" w:type="paragraph">
     <w:name w:val="Title"/>
-    <w:basedOn w:val="Normal"/>
-    <w:next w:val="BodyText"/>
+    <w:basedOn w:val="a"/>
+    <w:next w:val="a0"/>
     <w:qFormat/>
+    <w:rsid w:val="00A32A92"/>
     <w:pPr>
       <w:keepNext/>
       <w:keepLines/>
@@ -1184,7 +1761,7 @@
       <w:jc w:val="center"/>
     </w:pPr>
     <w:rPr>
-      <w:rFonts w:asciiTheme="majorHAnsi" w:cstheme="majorBidi" w:eastAsiaTheme="majorEastAsia" w:hAnsiTheme="majorHAnsi"/>
+      <w:rFonts w:ascii="Times New Roman" w:cstheme="majorBidi" w:eastAsiaTheme="majorEastAsia" w:hAnsi="Times New Roman"/>
       <w:b/>
       <w:bCs/>
       <w:color w:themeColor="accent1" w:themeShade="B5" w:val="345A8A"/>
@@ -1192,16 +1769,13 @@
       <w:szCs w:val="36"/>
     </w:rPr>
   </w:style>
-  <w:style w:styleId="Subtitle" w:type="paragraph">
+  <w:style w:styleId="a5" w:type="paragraph">
     <w:name w:val="Subtitle"/>
-    <w:basedOn w:val="Title"/>
-    <w:next w:val="BodyText"/>
+    <w:basedOn w:val="a4"/>
+    <w:next w:val="a0"/>
     <w:qFormat/>
     <w:pPr>
-      <w:keepNext/>
-      <w:keepLines/>
-      <w:spacing w:after="240" w:before="240"/>
-      <w:jc w:val="center"/>
+      <w:spacing w:before="240"/>
     </w:pPr>
     <w:rPr>
       <w:sz w:val="30"/>
@@ -1210,282 +1784,97 @@
   </w:style>
   <w:style w:customStyle="1" w:styleId="Author" w:type="paragraph">
     <w:name w:val="Author"/>
-    <w:next w:val="BodyText"/>
+    <w:next w:val="a0"/>
     <w:qFormat/>
+    <w:rsid w:val="00A32A92"/>
     <w:pPr>
       <w:keepNext/>
       <w:keepLines/>
       <w:jc w:val="center"/>
     </w:pPr>
-  </w:style>
-  <w:style w:styleId="Date" w:type="paragraph">
+    <w:rPr>
+      <w:rFonts w:ascii="Times New Roman" w:hAnsi="Times New Roman"/>
+    </w:rPr>
+  </w:style>
+  <w:style w:styleId="a6" w:type="paragraph">
     <w:name w:val="Date"/>
-    <w:next w:val="BodyText"/>
+    <w:next w:val="a0"/>
     <w:qFormat/>
+    <w:rsid w:val="00A32A92"/>
     <w:pPr>
       <w:keepNext/>
       <w:keepLines/>
       <w:jc w:val="center"/>
     </w:pPr>
+    <w:rPr>
+      <w:rFonts w:ascii="Times New Roman" w:hAnsi="Times New Roman"/>
+    </w:rPr>
   </w:style>
   <w:style w:customStyle="1" w:styleId="AbstractTitle" w:type="paragraph">
     <w:name w:val="Abstract Title"/>
-    <w:basedOn w:val="Normal"/>
+    <w:basedOn w:val="a"/>
     <w:next w:val="Abstract"/>
     <w:qFormat/>
     <w:pPr>
       <w:keepNext/>
       <w:keepLines/>
+      <w:spacing w:after="0" w:before="300"/>
       <w:jc w:val="center"/>
-      <w:spacing w:after="0" w:before="300"/>
     </w:pPr>
     <w:rPr>
+      <w:b/>
+      <w:color w:val="345A8A"/>
       <w:sz w:val="20"/>
       <w:szCs w:val="20"/>
-      <w:b/>
-      <w:color w:val="345A8A"/>
-      &gt;
     </w:rPr>
   </w:style>
   <w:style w:customStyle="1" w:styleId="Abstract" w:type="paragraph">
     <w:name w:val="Abstract"/>
-    <w:basedOn w:val="Normal"/>
-    <w:next w:val="BodyText"/>
+    <w:basedOn w:val="a"/>
+    <w:next w:val="a0"/>
     <w:qFormat/>
+    <w:rsid w:val="00A32A92"/>
     <w:pPr>
       <w:keepNext/>
       <w:keepLines/>
       <w:spacing w:after="300" w:before="100"/>
     </w:pPr>
     <w:rPr>
+      <w:rFonts w:ascii="Times New Roman" w:hAnsi="Times New Roman"/>
       <w:sz w:val="20"/>
       <w:szCs w:val="20"/>
     </w:rPr>
   </w:style>
-  <w:style w:styleId="Bibliography" w:type="paragraph">
+  <w:style w:styleId="a7" w:type="paragraph">
     <w:name w:val="Bibliography"/>
-    <w:basedOn w:val="Normal"/>
-    <w:next w:val="Bibliography"/>
+    <w:basedOn w:val="a"/>
     <w:qFormat/>
-    <w:pPr/>
-    <w:rPr/>
-  </w:style>
-  <w:style w:styleId="Heading1" w:type="paragraph">
-    <w:name w:val="Heading 1"/>
-    <w:basedOn w:val="Normal"/>
-    <w:next w:val="BodyText"/>
-    <w:uiPriority w:val="9"/>
-    <w:qFormat/>
-    <w:pPr>
-      <w:keepNext/>
-      <w:keepLines/>
-      <w:spacing w:after="0" w:before="480"/>
-      <w:outlineLvl w:val="0"/>
-    </w:pPr>
-    <w:rPr>
-      <w:rFonts w:asciiTheme="majorHAnsi" w:cstheme="majorBidi" w:eastAsiaTheme="majorEastAsia" w:hAnsiTheme="majorHAnsi"/>
-      <w:b/>
-      <w:bCs/>
-      <w:color w:themeColor="accent1" w:val="4F81BD"/>
-      <w:sz w:val="32"/>
-      <w:szCs w:val="32"/>
-    </w:rPr>
-  </w:style>
-  <w:style w:styleId="Heading2" w:type="paragraph">
-    <w:name w:val="Heading 2"/>
-    <w:basedOn w:val="Normal"/>
-    <w:next w:val="BodyText"/>
-    <w:uiPriority w:val="9"/>
-    <w:unhideWhenUsed/>
-    <w:qFormat/>
-    <w:pPr>
-      <w:keepNext/>
-      <w:keepLines/>
-      <w:spacing w:after="0" w:before="200"/>
-      <w:outlineLvl w:val="1"/>
-    </w:pPr>
-    <w:rPr>
-      <w:rFonts w:asciiTheme="majorHAnsi" w:cstheme="majorBidi" w:eastAsiaTheme="majorEastAsia" w:hAnsiTheme="majorHAnsi"/>
-      <w:b/>
-      <w:bCs/>
-      <w:color w:themeColor="accent1" w:val="4F81BD"/>
-      <w:sz w:val="28"/>
-      <w:szCs w:val="28"/>
-    </w:rPr>
-  </w:style>
-  <w:style w:styleId="Heading3" w:type="paragraph">
-    <w:name w:val="Heading 3"/>
-    <w:basedOn w:val="Normal"/>
-    <w:next w:val="BodyText"/>
-    <w:uiPriority w:val="9"/>
-    <w:unhideWhenUsed/>
-    <w:qFormat/>
-    <w:pPr>
-      <w:keepNext/>
-      <w:keepLines/>
-      <w:spacing w:after="0" w:before="200"/>
-      <w:outlineLvl w:val="2"/>
-    </w:pPr>
-    <w:rPr>
-      <w:rFonts w:asciiTheme="majorHAnsi" w:cstheme="majorBidi" w:eastAsiaTheme="majorEastAsia" w:hAnsiTheme="majorHAnsi"/>
-      <w:b/>
-      <w:bCs/>
-      <w:color w:themeColor="accent1" w:val="4F81BD"/>
-      <w:sz w:val="24"/>
-      <w:szCs w:val="24"/>
-    </w:rPr>
-  </w:style>
-  <w:style w:styleId="Heading4" w:type="paragraph">
-    <w:name w:val="Heading 4"/>
-    <w:basedOn w:val="Normal"/>
-    <w:next w:val="BodyText"/>
-    <w:uiPriority w:val="9"/>
-    <w:unhideWhenUsed/>
-    <w:qFormat/>
-    <w:pPr>
-      <w:keepNext/>
-      <w:keepLines/>
-      <w:spacing w:after="0" w:before="200"/>
-      <w:outlineLvl w:val="3"/>
-    </w:pPr>
-    <w:rPr>
-      <w:rFonts w:asciiTheme="majorHAnsi" w:cstheme="majorBidi" w:eastAsiaTheme="majorEastAsia" w:hAnsiTheme="majorHAnsi"/>
-      <w:i/>
-      <w:bCs/>
-      <w:color w:themeColor="accent1" w:val="4F81BD"/>
-      <w:sz w:val="24"/>
-      <w:szCs w:val="24"/>
-    </w:rPr>
-  </w:style>
-  <w:style w:styleId="Heading5" w:type="paragraph">
-    <w:name w:val="Heading 5"/>
-    <w:basedOn w:val="Normal"/>
-    <w:next w:val="BodyText"/>
-    <w:uiPriority w:val="9"/>
-    <w:unhideWhenUsed/>
-    <w:qFormat/>
-    <w:pPr>
-      <w:keepNext/>
-      <w:keepLines/>
-      <w:spacing w:after="0" w:before="200"/>
-      <w:outlineLvl w:val="4"/>
-    </w:pPr>
-    <w:rPr>
-      <w:rFonts w:asciiTheme="majorHAnsi" w:cstheme="majorBidi" w:eastAsiaTheme="majorEastAsia" w:hAnsiTheme="majorHAnsi"/>
-      <w:iCs/>
-      <w:color w:themeColor="accent1" w:val="4F81BD"/>
-      <w:sz w:val="24"/>
-      <w:szCs w:val="24"/>
-    </w:rPr>
-  </w:style>
-  <w:style w:styleId="Heading6" w:type="paragraph">
-    <w:name w:val="Heading 6"/>
-    <w:basedOn w:val="Normal"/>
-    <w:next w:val="BodyText"/>
-    <w:uiPriority w:val="9"/>
-    <w:unhideWhenUsed/>
-    <w:qFormat/>
-    <w:pPr>
-      <w:keepNext/>
-      <w:keepLines/>
-      <w:spacing w:after="0" w:before="200"/>
-      <w:outlineLvl w:val="5"/>
-    </w:pPr>
-    <w:rPr>
-      <w:rFonts w:asciiTheme="majorHAnsi" w:cstheme="majorBidi" w:eastAsiaTheme="majorEastAsia" w:hAnsiTheme="majorHAnsi"/>
-      <w:color w:themeColor="accent1" w:val="4F81BD"/>
-      <w:sz w:val="24"/>
-      <w:szCs w:val="24"/>
-    </w:rPr>
-  </w:style>
-  <w:style w:styleId="Heading7" w:type="paragraph">
-    <w:name w:val="Heading 7"/>
-    <w:basedOn w:val="Normal"/>
-    <w:next w:val="BodyText"/>
-    <w:uiPriority w:val="9"/>
-    <w:unhideWhenUsed/>
-    <w:qFormat/>
-    <w:pPr>
-      <w:keepNext/>
-      <w:keepLines/>
-      <w:spacing w:after="0" w:before="200"/>
-      <w:outlineLvl w:val="6"/>
-    </w:pPr>
-    <w:rPr>
-      <w:rFonts w:asciiTheme="majorHAnsi" w:cstheme="majorBidi" w:eastAsiaTheme="majorEastAsia" w:hAnsiTheme="majorHAnsi"/>
-      <w:color w:themeColor="accent1" w:val="4F81BD"/>
-      <w:sz w:val="24"/>
-      <w:szCs w:val="24"/>
-    </w:rPr>
-  </w:style>
-  <w:style w:styleId="Heading8" w:type="paragraph">
-    <w:name w:val="Heading 8"/>
-    <w:basedOn w:val="Normal"/>
-    <w:next w:val="BodyText"/>
-    <w:uiPriority w:val="9"/>
-    <w:unhideWhenUsed/>
-    <w:qFormat/>
-    <w:pPr>
-      <w:keepNext/>
-      <w:keepLines/>
-      <w:spacing w:after="0" w:before="200"/>
-      <w:outlineLvl w:val="7"/>
-    </w:pPr>
-    <w:rPr>
-      <w:rFonts w:asciiTheme="majorHAnsi" w:cstheme="majorBidi" w:eastAsiaTheme="majorEastAsia" w:hAnsiTheme="majorHAnsi"/>
-      <w:color w:themeColor="accent1" w:val="4F81BD"/>
-      <w:sz w:val="24"/>
-      <w:szCs w:val="24"/>
-    </w:rPr>
-  </w:style>
-  <w:style w:styleId="Heading9" w:type="paragraph">
-    <w:name w:val="Heading 9"/>
-    <w:basedOn w:val="Normal"/>
-    <w:next w:val="BodyText"/>
-    <w:uiPriority w:val="9"/>
-    <w:unhideWhenUsed/>
-    <w:qFormat/>
-    <w:pPr>
-      <w:keepNext/>
-      <w:keepLines/>
-      <w:spacing w:after="0" w:before="200"/>
-      <w:outlineLvl w:val="8"/>
-    </w:pPr>
-    <w:rPr>
-      <w:rFonts w:asciiTheme="majorHAnsi" w:cstheme="majorBidi" w:eastAsiaTheme="majorEastAsia" w:hAnsiTheme="majorHAnsi"/>
-      <w:color w:themeColor="accent1" w:val="4F81BD"/>
-      <w:sz w:val="24"/>
-      <w:szCs w:val="24"/>
-    </w:rPr>
-  </w:style>
-  <w:style w:styleId="BlockText" w:type="paragraph">
+  </w:style>
+  <w:style w:styleId="a8" w:type="paragraph">
     <w:name w:val="Block Text"/>
-    <w:basedOn w:val="BodyText"/>
-    <w:next w:val="BodyText"/>
+    <w:basedOn w:val="a0"/>
+    <w:next w:val="a0"/>
     <w:uiPriority w:val="9"/>
     <w:unhideWhenUsed/>
     <w:qFormat/>
     <w:pPr>
       <w:spacing w:after="100" w:before="100"/>
-      <w:ind w:firstLine="0" w:left="480" w:right="480"/>
+      <w:ind w:left="480" w:right="480"/>
     </w:pPr>
   </w:style>
-  <w:style w:styleId="FootnoteText" w:type="paragraph">
-    <w:name w:val="Footnote Text"/>
-    <w:basedOn w:val="Normal"/>
-    <w:next w:val="FootnoteText"/>
+  <w:style w:styleId="a9" w:type="paragraph">
+    <w:name w:val="footnote text"/>
+    <w:basedOn w:val="a"/>
     <w:uiPriority w:val="9"/>
     <w:unhideWhenUsed/>
     <w:qFormat/>
-  </w:style>
-  <w:style w:default="1" w:styleId="DefaultParagraphFont" w:type="character">
-    <w:name w:val="Default Paragraph Font"/>
-    <w:semiHidden/>
-    <w:unhideWhenUsed/>
-  </w:style>
-  <w:style w:default="1" w:styleId="Table" w:type="table">
+    <w:rsid w:val="00A32A92"/>
+    <w:rPr>
+      <w:rFonts w:ascii="Times New Roman" w:hAnsi="Times New Roman"/>
+    </w:rPr>
+  </w:style>
+  <w:style w:customStyle="1" w:styleId="Table" w:type="table">
     <w:name w:val="Table"/>
-    <w:basedOn w:val="TableNormal"/>
     <w:semiHidden/>
     <w:unhideWhenUsed/>
     <w:qFormat/>
@@ -1501,42 +1890,47 @@
     <w:tblStylePr w:type="firstRow">
       <w:tblPr>
         <w:jc w:val="left"/>
-        <w:tblInd w:type="dxa" w:w="0"/>
       </w:tblPr>
       <w:trPr>
         <w:jc w:val="left"/>
       </w:trPr>
       <w:tcPr>
+        <w:tcBorders>
+          <w:bottom w:color="auto" w:space="0" w:sz="0" w:val="single"/>
+        </w:tcBorders>
         <w:vAlign w:val="bottom"/>
-        <w:tcBorders>
-          <w:bottom w:val="single"/>
-        </w:tcBorders>
       </w:tcPr>
     </w:tblStylePr>
   </w:style>
   <w:style w:customStyle="1" w:styleId="DefinitionTerm" w:type="paragraph">
     <w:name w:val="Definition Term"/>
-    <w:basedOn w:val="Normal"/>
+    <w:basedOn w:val="a"/>
     <w:next w:val="Definition"/>
+    <w:rsid w:val="00A32A92"/>
     <w:pPr>
       <w:keepNext/>
       <w:keepLines/>
       <w:spacing w:after="0"/>
     </w:pPr>
     <w:rPr>
+      <w:rFonts w:ascii="Times New Roman" w:hAnsi="Times New Roman"/>
       <w:b/>
     </w:rPr>
   </w:style>
   <w:style w:customStyle="1" w:styleId="Definition" w:type="paragraph">
     <w:name w:val="Definition"/>
-    <w:basedOn w:val="Normal"/>
-  </w:style>
-  <w:style w:styleId="Caption" w:type="paragraph">
-    <w:name w:val="Caption"/>
-    <w:basedOn w:val="Normal"/>
-    <w:link w:val="BodyTextChar"/>
+    <w:basedOn w:val="a"/>
+    <w:rsid w:val="00A32A92"/>
+    <w:rPr>
+      <w:rFonts w:ascii="Times New Roman" w:hAnsi="Times New Roman"/>
+    </w:rPr>
+  </w:style>
+  <w:style w:styleId="aa" w:type="paragraph">
+    <w:name w:val="caption"/>
+    <w:basedOn w:val="a"/>
+    <w:link w:val="ab"/>
     <w:pPr>
-      <w:spacing w:after="120" w:before="0"/>
+      <w:spacing w:after="120"/>
     </w:pPr>
     <w:rPr>
       <w:i/>
@@ -1544,18 +1938,26 @@
   </w:style>
   <w:style w:customStyle="1" w:styleId="TableCaption" w:type="paragraph">
     <w:name w:val="Table Caption"/>
-    <w:basedOn w:val="Caption"/>
+    <w:basedOn w:val="aa"/>
+    <w:rsid w:val="00A32A92"/>
     <w:pPr>
       <w:keepNext/>
     </w:pPr>
+    <w:rPr>
+      <w:rFonts w:ascii="Times New Roman" w:hAnsi="Times New Roman"/>
+    </w:rPr>
   </w:style>
   <w:style w:customStyle="1" w:styleId="ImageCaption" w:type="paragraph">
     <w:name w:val="Image Caption"/>
-    <w:basedOn w:val="Caption"/>
+    <w:basedOn w:val="aa"/>
+    <w:rsid w:val="00A32A92"/>
+    <w:rPr>
+      <w:rFonts w:ascii="Times New Roman" w:hAnsi="Times New Roman"/>
+    </w:rPr>
   </w:style>
   <w:style w:customStyle="1" w:styleId="Figure" w:type="paragraph">
     <w:name w:val="Figure"/>
-    <w:basedOn w:val="Normal"/>
+    <w:basedOn w:val="a"/>
   </w:style>
   <w:style w:customStyle="1" w:styleId="CaptionedFigure" w:type="paragraph">
     <w:name w:val="Captioned Figure"/>
@@ -1564,14 +1966,14 @@
       <w:keepNext/>
     </w:pPr>
   </w:style>
-  <w:style w:customStyle="1" w:styleId="BodyTextChar" w:type="character">
-    <w:name w:val="Body Text Char"/>
-    <w:basedOn w:val="DefaultParagraphFont"/>
-    <w:link w:val="BodyText"/>
+  <w:style w:customStyle="1" w:styleId="ab" w:type="character">
+    <w:name w:val="题注 字符"/>
+    <w:basedOn w:val="a1"/>
+    <w:link w:val="aa"/>
   </w:style>
   <w:style w:customStyle="1" w:styleId="VerbatimChar" w:type="character">
     <w:name w:val="Verbatim Char"/>
-    <w:basedOn w:val="BodyTextChar"/>
+    <w:basedOn w:val="ab"/>
     <w:rPr>
       <w:rFonts w:ascii="Consolas" w:hAnsi="Consolas"/>
       <w:sz w:val="22"/>
@@ -1579,26 +1981,28 @@
   </w:style>
   <w:style w:customStyle="1" w:styleId="SectionNumber" w:type="character">
     <w:name w:val="Section Number"/>
-    <w:basedOn w:val="BodyTextChar"/>
-  </w:style>
-  <w:style w:styleId="FootnoteReference" w:type="character">
-    <w:name w:val="Footnote Reference"/>
-    <w:basedOn w:val="BodyTextChar"/>
+    <w:basedOn w:val="ab"/>
+  </w:style>
+  <w:style w:styleId="ac" w:type="character">
+    <w:name w:val="footnote reference"/>
+    <w:basedOn w:val="ab"/>
     <w:rPr>
       <w:vertAlign w:val="superscript"/>
     </w:rPr>
   </w:style>
-  <w:style w:styleId="Hyperlink" w:type="character">
+  <w:style w:styleId="ad" w:type="character">
     <w:name w:val="Hyperlink"/>
-    <w:basedOn w:val="BodyTextChar"/>
-    <w:rPr>
+    <w:basedOn w:val="ab"/>
+    <w:rsid w:val="0058282D"/>
+    <w:rPr>
+      <w:rFonts w:ascii="Times New Roman" w:eastAsiaTheme="minorEastAsia" w:hAnsi="Times New Roman"/>
       <w:color w:themeColor="accent1" w:val="4F81BD"/>
     </w:rPr>
   </w:style>
-  <w:style w:styleId="TOCHeading" w:type="paragraph">
+  <w:style w:styleId="TOC" w:type="paragraph">
     <w:name w:val="TOC Heading"/>
-    <w:basedOn w:val="Heading1"/>
-    <w:next w:val="BodyText"/>
+    <w:basedOn w:val="1"/>
+    <w:next w:val="a0"/>
     <w:uiPriority w:val="39"/>
     <w:unhideWhenUsed/>
     <w:qFormat/>
@@ -1607,10 +2011,65 @@
       <w:outlineLvl w:val="9"/>
     </w:pPr>
     <w:rPr>
-      <w:rFonts w:asciiTheme="majorHAnsi" w:cstheme="majorBidi" w:eastAsiaTheme="majorEastAsia" w:hAnsiTheme="majorHAnsi"/>
+      <w:rFonts w:asciiTheme="majorHAnsi" w:hAnsiTheme="majorHAnsi"/>
       <w:b w:val="0"/>
       <w:bCs w:val="0"/>
       <w:color w:themeColor="accent1" w:themeShade="BF" w:val="365F91"/>
+    </w:rPr>
+  </w:style>
+  <w:style w:styleId="ae" w:type="paragraph">
+    <w:name w:val="header"/>
+    <w:basedOn w:val="a"/>
+    <w:link w:val="af"/>
+    <w:rsid w:val="00A32A92"/>
+    <w:pPr>
+      <w:tabs>
+        <w:tab w:pos="4153" w:val="center"/>
+        <w:tab w:pos="8306" w:val="right"/>
+      </w:tabs>
+      <w:snapToGrid w:val="0"/>
+      <w:jc w:val="center"/>
+    </w:pPr>
+    <w:rPr>
+      <w:sz w:val="18"/>
+      <w:szCs w:val="18"/>
+    </w:rPr>
+  </w:style>
+  <w:style w:customStyle="1" w:styleId="af" w:type="character">
+    <w:name w:val="页眉 字符"/>
+    <w:basedOn w:val="a1"/>
+    <w:link w:val="ae"/>
+    <w:rsid w:val="00A32A92"/>
+    <w:rPr>
+      <w:sz w:val="18"/>
+      <w:szCs w:val="18"/>
+    </w:rPr>
+  </w:style>
+  <w:style w:styleId="af0" w:type="paragraph">
+    <w:name w:val="footer"/>
+    <w:basedOn w:val="a"/>
+    <w:link w:val="af1"/>
+    <w:rsid w:val="00A32A92"/>
+    <w:pPr>
+      <w:tabs>
+        <w:tab w:pos="4153" w:val="center"/>
+        <w:tab w:pos="8306" w:val="right"/>
+      </w:tabs>
+      <w:snapToGrid w:val="0"/>
+    </w:pPr>
+    <w:rPr>
+      <w:sz w:val="18"/>
+      <w:szCs w:val="18"/>
+    </w:rPr>
+  </w:style>
+  <w:style w:customStyle="1" w:styleId="af1" w:type="character">
+    <w:name w:val="页脚 字符"/>
+    <w:basedOn w:val="a1"/>
+    <w:link w:val="af0"/>
+    <w:rsid w:val="00A32A92"/>
+    <w:rPr>
+      <w:sz w:val="18"/>
+      <w:szCs w:val="18"/>
     </w:rPr>
   </w:style>
   <w:style w:type="paragraph" w:customStyle="1" w:styleId="SourceCode">

</xml_diff>

<commit_message>
add some yaml settings
</commit_message>
<xml_diff>
--- a/example.docx
+++ b/example.docx
@@ -14,6 +14,42 @@
       </w:r>
       <w:r>
         <w:t xml:space="preserve">example</w:t>
+      </w:r>
+    </w:p>
+    <w:p>
+      <w:pPr>
+        <w:pStyle w:val="a5"/>
+      </w:pPr>
+      <w:r>
+        <w:t xml:space="preserve">quarto</w:t>
+      </w:r>
+      <w:r>
+        <w:t xml:space="preserve"> </w:t>
+      </w:r>
+      <w:r>
+        <w:t xml:space="preserve">example</w:t>
+      </w:r>
+      <w:r>
+        <w:t xml:space="preserve"> </w:t>
+      </w:r>
+      <w:r>
+        <w:t xml:space="preserve">——-</w:t>
+      </w:r>
+    </w:p>
+    <w:p>
+      <w:pPr>
+        <w:pStyle w:val="Author"/>
+      </w:pPr>
+      <w:r>
+        <w:t xml:space="preserve">cw</w:t>
+      </w:r>
+    </w:p>
+    <w:p>
+      <w:pPr>
+        <w:pStyle w:val="a6"/>
+      </w:pPr>
+      <w:r>
+        <w:t xml:space="preserve">2024-03-20</w:t>
       </w:r>
     </w:p>
     <w:sdt>
@@ -48,7 +84,7 @@
         <w:pStyle w:val="1"/>
       </w:pPr>
       <w:r>
-        <w:t xml:space="preserve">中文支持</w:t>
+        <w:t xml:space="preserve">1. 中文支持</w:t>
       </w:r>
     </w:p>
     <w:p>
@@ -170,7 +206,7 @@
         <w:pStyle w:val="1"/>
       </w:pPr>
       <w:r>
-        <w:t xml:space="preserve">croos reference</w:t>
+        <w:t xml:space="preserve">2. croos reference</w:t>
       </w:r>
     </w:p>
     <w:p>
@@ -782,7 +818,7 @@
         <w:pStyle w:val="1"/>
       </w:pPr>
       <w:r>
-        <w:t xml:space="preserve">附录</w:t>
+        <w:t xml:space="preserve">3. 附录</w:t>
       </w:r>
     </w:p>
     <w:p>
@@ -844,7 +880,7 @@
         <w:pStyle w:val="1"/>
       </w:pPr>
       <w:r>
-        <w:t xml:space="preserve">参考文献</w:t>
+        <w:t xml:space="preserve">4. 参考文献</w:t>
       </w:r>
     </w:p>
     <w:bookmarkStart w:id="38" w:name="refs"/>

</xml_diff>